<commit_message>
Add modified DevBG presentation
</commit_message>
<xml_diff>
--- a/HandsOn.docx
+++ b/HandsOn.docx
@@ -114,10 +114,10 @@
         <w:t xml:space="preserve"> Remove Open VR, </w:t>
       </w:r>
       <w:r>
-        <w:t>single stereo rendering</w:t>
-      </w:r>
-      <w:r>
-        <w:t>.</w:t>
+        <w:t xml:space="preserve">set </w:t>
+      </w:r>
+      <w:r>
+        <w:t>single stereo rendering.</w:t>
       </w:r>
     </w:p>
     <w:p>
@@ -446,22 +446,11 @@
       </w:r>
       <w:proofErr w:type="spellEnd"/>
       <w:r>
-        <w:t xml:space="preserve"> 0,0,0. Add </w:t>
-      </w:r>
-      <w:proofErr w:type="gramStart"/>
-      <w:r>
-        <w:t>a</w:t>
-      </w:r>
-      <w:r>
-        <w:t>n</w:t>
-      </w:r>
-      <w:proofErr w:type="gramEnd"/>
-      <w:r>
-        <w:t xml:space="preserve"> </w:t>
-      </w:r>
-      <w:proofErr w:type="spellStart"/>
-      <w:r>
-        <w:t>TrackedXRDevice</w:t>
+        <w:t xml:space="preserve"> 0,0,0. Add a T</w:t>
+      </w:r>
+      <w:proofErr w:type="spellStart"/>
+      <w:r>
+        <w:t>rackedXRDevice</w:t>
       </w:r>
       <w:proofErr w:type="spellEnd"/>
       <w:r>
@@ -703,10 +692,7 @@
         <w:t xml:space="preserve"> (copy from Snippets/</w:t>
       </w:r>
       <w:r>
-        <w:t xml:space="preserve"> </w:t>
-      </w:r>
-      <w:r>
-        <w:t>VRHand.02.cs</w:t>
+        <w:t xml:space="preserve"> VRHand.02.cs</w:t>
       </w:r>
       <w:r>
         <w:t>)</w:t>
@@ -844,10 +830,13 @@
         <w:t xml:space="preserve">. </w:t>
       </w:r>
       <w:r>
-        <w:t>Get the big one! Put it on top.</w:t>
+        <w:t xml:space="preserve">Get the big </w:t>
       </w:r>
       <w:bookmarkStart w:id="0" w:name="_GoBack"/>
       <w:bookmarkEnd w:id="0"/>
+      <w:r>
+        <w:t>one! Put it on top.</w:t>
+      </w:r>
     </w:p>
     <w:sectPr>
       <w:pgSz w:w="12240" w:h="15840"/>
@@ -997,7 +986,7 @@
       </w:pPr>
     </w:pPrDefault>
   </w:docDefaults>
-  <w:latentStyles w:defLockedState="0" w:defUIPriority="99" w:defSemiHidden="0" w:defUnhideWhenUsed="0" w:defQFormat="0" w:count="377">
+  <w:latentStyles w:defLockedState="0" w:defUIPriority="99" w:defSemiHidden="0" w:defUnhideWhenUsed="0" w:defQFormat="0" w:count="376">
     <w:lsdException w:name="Normal" w:uiPriority="0" w:qFormat="1"/>
     <w:lsdException w:name="heading 1" w:uiPriority="9" w:qFormat="1"/>
     <w:lsdException w:name="heading 2" w:semiHidden="1" w:uiPriority="9" w:unhideWhenUsed="1" w:qFormat="1"/>
@@ -1374,7 +1363,6 @@
     <w:lsdException w:name="Hashtag" w:semiHidden="1" w:unhideWhenUsed="1"/>
     <w:lsdException w:name="Unresolved Mention" w:semiHidden="1" w:unhideWhenUsed="1"/>
     <w:lsdException w:name="Smart Link" w:semiHidden="1" w:unhideWhenUsed="1"/>
-    <w:lsdException w:name="Smart Link Error" w:semiHidden="1" w:unhideWhenUsed="1"/>
   </w:latentStyles>
   <w:style w:type="paragraph" w:default="1" w:styleId="Normal">
     <w:name w:val="Normal"/>

</xml_diff>

<commit_message>
Add reset button and IL2CPP for build for android.
</commit_message>
<xml_diff>
--- a/HandsOn.docx
+++ b/HandsOn.docx
@@ -352,6 +352,14 @@
       </w:r>
     </w:p>
     <w:p>
+      <w:r>
+        <w:t>Set “static” for the table and the floor, explain lightmap.</w:t>
+      </w:r>
+      <w:r>
+        <w:t xml:space="preserve"> Increase shadow texture quality to high.</w:t>
+      </w:r>
+    </w:p>
+    <w:p>
       <w:pPr>
         <w:rPr>
           <w:rFonts w:asciiTheme="majorHAnsi" w:eastAsiaTheme="majorEastAsia" w:hAnsiTheme="majorHAnsi" w:cstheme="majorBidi"/>
@@ -446,11 +454,11 @@
       </w:r>
       <w:proofErr w:type="spellEnd"/>
       <w:r>
-        <w:t xml:space="preserve"> 0,0,0. Add a T</w:t>
-      </w:r>
-      <w:proofErr w:type="spellStart"/>
-      <w:r>
-        <w:t>rackedXRDevice</w:t>
+        <w:t xml:space="preserve"> 0,0,0. Add a </w:t>
+      </w:r>
+      <w:proofErr w:type="spellStart"/>
+      <w:r>
+        <w:t>TrackedXRDevice</w:t>
       </w:r>
       <w:proofErr w:type="spellEnd"/>
       <w:r>
@@ -703,6 +711,41 @@
         <w:pStyle w:val="Heading2"/>
       </w:pPr>
       <w:r>
+        <w:t>Physics – Bounce!</w:t>
+      </w:r>
+    </w:p>
+    <w:p>
+      <w:r>
+        <w:t>Create a physics material, add bounce. Assign to balls.</w:t>
+      </w:r>
+    </w:p>
+    <w:p>
+      <w:pPr>
+        <w:pStyle w:val="Heading2"/>
+      </w:pPr>
+      <w:r>
+        <w:t>Fixed Update</w:t>
+      </w:r>
+    </w:p>
+    <w:p>
+      <w:r>
+        <w:t xml:space="preserve">Switch from 0.02 to </w:t>
+      </w:r>
+      <w:r>
+        <w:t>0.013888</w:t>
+      </w:r>
+      <w:r>
+        <w:t>8</w:t>
+      </w:r>
+      <w:r>
+        <w:t xml:space="preserve"> at Edit &gt; Project Preferences &gt; Time &gt; Fixed Timestep</w:t>
+      </w:r>
+    </w:p>
+    <w:p>
+      <w:pPr>
+        <w:pStyle w:val="Heading2"/>
+      </w:pPr>
+      <w:r>
         <w:t>Add Magic</w:t>
       </w:r>
     </w:p>
@@ -821,6 +864,7 @@
     </w:p>
     <w:p>
       <w:r>
+        <w:lastRenderedPageBreak/>
         <w:t>Throw all small balls at the jug, f</w:t>
       </w:r>
       <w:r>
@@ -830,13 +874,39 @@
         <w:t xml:space="preserve">. </w:t>
       </w:r>
       <w:r>
-        <w:t xml:space="preserve">Get the big </w:t>
+        <w:t>Get the big one! Put it on top.</w:t>
+      </w:r>
+    </w:p>
+    <w:p>
+      <w:pPr>
+        <w:pStyle w:val="Heading2"/>
+      </w:pPr>
+      <w:r>
+        <w:t>Reset Button</w:t>
+      </w:r>
+    </w:p>
+    <w:p>
+      <w:r>
+        <w:t xml:space="preserve">Add a button, create custom material, make it red, add a </w:t>
+      </w:r>
+      <w:proofErr w:type="spellStart"/>
+      <w:r>
+        <w:t>ResetButton.cs</w:t>
+      </w:r>
+      <w:proofErr w:type="spellEnd"/>
+      <w:r>
+        <w:t xml:space="preserve"> script that will use “private void </w:t>
+      </w:r>
+      <w:proofErr w:type="spellStart"/>
+      <w:r>
+        <w:t>OnTriggerEnter</w:t>
+      </w:r>
+      <w:proofErr w:type="spellEnd"/>
+      <w:r>
+        <w:t>(Collider other)” to check if a left or right hand collider is entering the reset button, and move back the balls on their places.</w:t>
       </w:r>
       <w:bookmarkStart w:id="0" w:name="_GoBack"/>
       <w:bookmarkEnd w:id="0"/>
-      <w:r>
-        <w:t>one! Put it on top.</w:t>
-      </w:r>
     </w:p>
     <w:sectPr>
       <w:pgSz w:w="12240" w:h="15840"/>

</xml_diff>